<commit_message>
last updates in eda
</commit_message>
<xml_diff>
--- a/Assesments/Assesment 1/CamiloUribe_Assesment1_8Sept24.docx
+++ b/Assesments/Assesment 1/CamiloUribe_Assesment1_8Sept24.docx
@@ -1471,105 +1471,66 @@
     <w:p>
       <w:pPr>
         <w:pStyle w:val="BodyText"/>
-        <w:rPr>
-          <w:lang w:val="es-ES"/>
-        </w:rPr>
       </w:pPr>
     </w:p>
     <w:p>
       <w:pPr>
         <w:pStyle w:val="BodyText"/>
-        <w:rPr>
-          <w:lang w:val="es-ES"/>
-        </w:rPr>
       </w:pPr>
     </w:p>
     <w:p>
       <w:pPr>
         <w:pStyle w:val="BodyText"/>
-        <w:rPr>
-          <w:lang w:val="es-ES"/>
-        </w:rPr>
       </w:pPr>
     </w:p>
     <w:p>
       <w:pPr>
         <w:pStyle w:val="BodyText"/>
-        <w:rPr>
-          <w:lang w:val="es-ES"/>
-        </w:rPr>
       </w:pPr>
     </w:p>
     <w:p>
       <w:pPr>
         <w:pStyle w:val="BodyText"/>
-        <w:rPr>
-          <w:lang w:val="es-ES"/>
-        </w:rPr>
       </w:pPr>
     </w:p>
     <w:p>
       <w:pPr>
         <w:pStyle w:val="BodyText"/>
-        <w:rPr>
-          <w:lang w:val="es-ES"/>
-        </w:rPr>
       </w:pPr>
     </w:p>
     <w:p>
       <w:pPr>
         <w:pStyle w:val="BodyText"/>
-        <w:rPr>
-          <w:lang w:val="es-ES"/>
-        </w:rPr>
       </w:pPr>
     </w:p>
     <w:p>
       <w:pPr>
         <w:pStyle w:val="BodyText"/>
-        <w:rPr>
-          <w:lang w:val="es-ES"/>
-        </w:rPr>
       </w:pPr>
     </w:p>
     <w:p>
       <w:pPr>
         <w:pStyle w:val="BodyText"/>
-        <w:rPr>
-          <w:lang w:val="es-ES"/>
-        </w:rPr>
       </w:pPr>
     </w:p>
     <w:p>
       <w:pPr>
         <w:pStyle w:val="BodyText"/>
-        <w:rPr>
-          <w:lang w:val="es-ES"/>
-        </w:rPr>
       </w:pPr>
     </w:p>
     <w:p>
       <w:pPr>
         <w:pStyle w:val="BodyText"/>
-        <w:rPr>
-          <w:lang w:val="es-ES"/>
-        </w:rPr>
       </w:pPr>
     </w:p>
     <w:p>
       <w:pPr>
         <w:pStyle w:val="BodyText"/>
-        <w:rPr>
-          <w:lang w:val="es-ES"/>
-        </w:rPr>
       </w:pPr>
     </w:p>
     <w:p>
       <w:pPr>
         <w:pStyle w:val="BodyText"/>
-        <w:rPr>
-          <w:lang w:val="es-ES"/>
-        </w:rPr>
       </w:pPr>
     </w:p>
     <w:p>
@@ -1578,34 +1539,14 @@
         <w:ind w:left="1390"/>
         <w:rPr>
           <w:sz w:val="32"/>
-          <w:lang w:val="es-ES"/>
         </w:rPr>
       </w:pPr>
       <w:r>
         <w:rPr>
           <w:color w:val="FFFFFF"/>
           <w:sz w:val="32"/>
-          <w:lang w:val="es-ES"/>
-        </w:rPr>
-        <w:t xml:space="preserve">Camilo </w:t>
-      </w:r>
-      <w:proofErr w:type="spellStart"/>
-      <w:r>
-        <w:rPr>
-          <w:color w:val="FFFFFF"/>
-          <w:sz w:val="32"/>
-          <w:lang w:val="es-ES"/>
-        </w:rPr>
-        <w:t>Andres</w:t>
-      </w:r>
-      <w:proofErr w:type="spellEnd"/>
-      <w:r>
-        <w:rPr>
-          <w:color w:val="FFFFFF"/>
-          <w:sz w:val="32"/>
-          <w:lang w:val="es-ES"/>
-        </w:rPr>
-        <w:t xml:space="preserve"> Uribe Guerra</w:t>
+        </w:rPr>
+        <w:t>Camilo Andres Uribe Guerra</w:t>
       </w:r>
     </w:p>
     <w:p>
@@ -1943,68 +1884,7 @@
           <w:color w:val="0E4AEB"/>
           <w:sz w:val="16"/>
         </w:rPr>
-        <w:t>AT2B2</w:t>
-      </w:r>
-      <w:r>
-        <w:rPr>
-          <w:color w:val="0E4AEB"/>
-          <w:spacing w:val="-5"/>
-          <w:sz w:val="16"/>
-        </w:rPr>
-        <w:t xml:space="preserve"> </w:t>
-      </w:r>
-      <w:r>
-        <w:rPr>
-          <w:color w:val="0E4AEB"/>
-          <w:sz w:val="16"/>
-        </w:rPr>
-        <w:t>project</w:t>
-      </w:r>
-      <w:r>
-        <w:rPr>
-          <w:color w:val="0E4AEB"/>
-          <w:spacing w:val="-3"/>
-          <w:sz w:val="16"/>
-        </w:rPr>
-        <w:t xml:space="preserve"> </w:t>
-      </w:r>
-      <w:r>
-        <w:rPr>
-          <w:color w:val="0E4AEB"/>
-          <w:sz w:val="16"/>
-        </w:rPr>
-        <w:t>report</w:t>
-      </w:r>
-      <w:r>
-        <w:rPr>
-          <w:color w:val="0E4AEB"/>
-          <w:spacing w:val="-3"/>
-          <w:sz w:val="16"/>
-        </w:rPr>
-        <w:t xml:space="preserve"> </w:t>
-      </w:r>
-      <w:r>
-        <w:rPr>
-          <w:color w:val="0E4AEB"/>
-          <w:sz w:val="16"/>
-        </w:rPr>
-        <w:t>structure</w:t>
-      </w:r>
-      <w:r>
-        <w:rPr>
-          <w:color w:val="0E4AEB"/>
-          <w:spacing w:val="-3"/>
-          <w:sz w:val="16"/>
-        </w:rPr>
-        <w:t xml:space="preserve"> </w:t>
-      </w:r>
-      <w:r>
-        <w:rPr>
-          <w:color w:val="0E4AEB"/>
-          <w:spacing w:val="-2"/>
-          <w:sz w:val="16"/>
-        </w:rPr>
-        <w:t>example</w:t>
+        <w:t>Assessment #1 Telecom Campaign</w:t>
       </w:r>
     </w:p>
     <w:p>
@@ -2024,6 +1904,14 @@
     </w:p>
     <w:sdt>
       <w:sdtPr>
+        <w:rPr>
+          <w:rFonts w:ascii="Arial MT" w:eastAsia="Arial MT" w:hAnsi="Arial MT" w:cs="Arial MT"/>
+          <w:b w:val="0"/>
+          <w:bCs w:val="0"/>
+          <w:color w:val="auto"/>
+          <w:sz w:val="22"/>
+          <w:szCs w:val="22"/>
+        </w:rPr>
         <w:id w:val="1562139427"/>
         <w:docPartObj>
           <w:docPartGallery w:val="Table of Contents"/>
@@ -2032,11 +1920,7 @@
       </w:sdtPr>
       <w:sdtEndPr>
         <w:rPr>
-          <w:rFonts w:ascii="Arial MT" w:eastAsia="Arial MT" w:hAnsi="Arial MT" w:cs="Arial MT"/>
           <w:noProof/>
-          <w:color w:val="auto"/>
-          <w:sz w:val="22"/>
-          <w:szCs w:val="22"/>
         </w:rPr>
       </w:sdtEndPr>
       <w:sdtContent>
@@ -3556,289 +3440,7 @@
     <w:p>
       <w:pPr>
         <w:pStyle w:val="BodyText"/>
-      </w:pPr>
-    </w:p>
-    <w:p>
-      <w:pPr>
-        <w:pStyle w:val="BodyText"/>
-      </w:pPr>
-    </w:p>
-    <w:p>
-      <w:pPr>
-        <w:pStyle w:val="BodyText"/>
-      </w:pPr>
-    </w:p>
-    <w:p>
-      <w:pPr>
-        <w:pStyle w:val="BodyText"/>
-      </w:pPr>
-    </w:p>
-    <w:p>
-      <w:pPr>
-        <w:pStyle w:val="BodyText"/>
-      </w:pPr>
-    </w:p>
-    <w:p>
-      <w:pPr>
-        <w:pStyle w:val="BodyText"/>
-      </w:pPr>
-    </w:p>
-    <w:p>
-      <w:pPr>
-        <w:pStyle w:val="BodyText"/>
-      </w:pPr>
-    </w:p>
-    <w:p>
-      <w:pPr>
-        <w:pStyle w:val="BodyText"/>
-      </w:pPr>
-    </w:p>
-    <w:p>
-      <w:pPr>
-        <w:pStyle w:val="BodyText"/>
-      </w:pPr>
-    </w:p>
-    <w:p>
-      <w:pPr>
-        <w:pStyle w:val="BodyText"/>
-      </w:pPr>
-    </w:p>
-    <w:p>
-      <w:pPr>
-        <w:pStyle w:val="BodyText"/>
-      </w:pPr>
-    </w:p>
-    <w:p>
-      <w:pPr>
-        <w:pStyle w:val="BodyText"/>
-      </w:pPr>
-    </w:p>
-    <w:p>
-      <w:pPr>
-        <w:pStyle w:val="BodyText"/>
-      </w:pPr>
-    </w:p>
-    <w:p>
-      <w:pPr>
-        <w:pStyle w:val="BodyText"/>
-      </w:pPr>
-    </w:p>
-    <w:p>
-      <w:pPr>
-        <w:pStyle w:val="BodyText"/>
-      </w:pPr>
-    </w:p>
-    <w:p>
-      <w:pPr>
-        <w:pStyle w:val="BodyText"/>
-      </w:pPr>
-    </w:p>
-    <w:p>
-      <w:pPr>
-        <w:pStyle w:val="BodyText"/>
-      </w:pPr>
-    </w:p>
-    <w:p>
-      <w:pPr>
-        <w:pStyle w:val="BodyText"/>
-      </w:pPr>
-    </w:p>
-    <w:p>
-      <w:pPr>
-        <w:pStyle w:val="BodyText"/>
-      </w:pPr>
-    </w:p>
-    <w:p>
-      <w:pPr>
-        <w:pStyle w:val="BodyText"/>
-      </w:pPr>
-    </w:p>
-    <w:p>
-      <w:pPr>
-        <w:pStyle w:val="BodyText"/>
-      </w:pPr>
-    </w:p>
-    <w:p>
-      <w:pPr>
-        <w:pStyle w:val="BodyText"/>
-      </w:pPr>
-    </w:p>
-    <w:p>
-      <w:pPr>
-        <w:pStyle w:val="BodyText"/>
-      </w:pPr>
-    </w:p>
-    <w:p>
-      <w:pPr>
-        <w:pStyle w:val="BodyText"/>
-      </w:pPr>
-    </w:p>
-    <w:p>
-      <w:pPr>
-        <w:tabs>
-          <w:tab w:val="left" w:pos="10675"/>
-        </w:tabs>
-        <w:ind w:left="108"/>
-        <w:rPr>
-          <w:sz w:val="18"/>
-        </w:rPr>
-      </w:pPr>
-      <w:r>
-        <w:rPr>
-          <w:noProof/>
-        </w:rPr>
-        <mc:AlternateContent>
-          <mc:Choice Requires="wps">
-            <w:drawing>
-              <wp:anchor distT="0" distB="0" distL="0" distR="0" simplePos="0" relativeHeight="486967296" behindDoc="1" locked="0" layoutInCell="1" allowOverlap="1" wp14:anchorId="13BE0024" wp14:editId="7B181AFC">
-                <wp:simplePos x="0" y="0"/>
-                <wp:positionH relativeFrom="page">
-                  <wp:posOffset>1997075</wp:posOffset>
-                </wp:positionH>
-                <wp:positionV relativeFrom="paragraph">
-                  <wp:posOffset>72475</wp:posOffset>
-                </wp:positionV>
-                <wp:extent cx="4829175" cy="1270"/>
-                <wp:effectExtent l="0" t="0" r="0" b="0"/>
-                <wp:wrapNone/>
-                <wp:docPr id="15" name="Graphic 15"/>
-                <wp:cNvGraphicFramePr>
-                  <a:graphicFrameLocks xmlns:a="http://schemas.openxmlformats.org/drawingml/2006/main"/>
-                </wp:cNvGraphicFramePr>
-                <a:graphic xmlns:a="http://schemas.openxmlformats.org/drawingml/2006/main">
-                  <a:graphicData uri="http://schemas.microsoft.com/office/word/2010/wordprocessingShape">
-                    <wps:wsp>
-                      <wps:cNvSpPr>
-                        <a:spLocks/>
-                      </wps:cNvSpPr>
-                      <wps:spPr>
-                        <a:xfrm>
-                          <a:off x="0" y="0"/>
-                          <a:ext cx="4829175" cy="1270"/>
-                        </a:xfrm>
-                        <a:custGeom>
-                          <a:avLst/>
-                          <a:gdLst/>
-                          <a:ahLst/>
-                          <a:cxnLst/>
-                          <a:rect l="l" t="t" r="r" b="b"/>
-                          <a:pathLst>
-                            <a:path w="4829175">
-                              <a:moveTo>
-                                <a:pt x="0" y="0"/>
-                              </a:moveTo>
-                              <a:lnTo>
-                                <a:pt x="4829175" y="0"/>
-                              </a:lnTo>
-                            </a:path>
-                          </a:pathLst>
-                        </a:custGeom>
-                        <a:ln w="28575">
-                          <a:solidFill>
-                            <a:srgbClr val="0946EB"/>
-                          </a:solidFill>
-                          <a:prstDash val="solid"/>
-                        </a:ln>
-                      </wps:spPr>
-                      <wps:bodyPr wrap="square" lIns="0" tIns="0" rIns="0" bIns="0" rtlCol="0">
-                        <a:prstTxWarp prst="textNoShape">
-                          <a:avLst/>
-                        </a:prstTxWarp>
-                        <a:noAutofit/>
-                      </wps:bodyPr>
-                    </wps:wsp>
-                  </a:graphicData>
-                </a:graphic>
-              </wp:anchor>
-            </w:drawing>
-          </mc:Choice>
-          <mc:Fallback>
-            <w:pict>
-              <v:shape w14:anchorId="3BC33EB2" id="Graphic 15" o:spid="_x0000_s1026" style="position:absolute;margin-left:157.25pt;margin-top:5.7pt;width:380.25pt;height:.1pt;z-index:-16349184;visibility:visible;mso-wrap-style:square;mso-wrap-distance-left:0;mso-wrap-distance-top:0;mso-wrap-distance-right:0;mso-wrap-distance-bottom:0;mso-position-horizontal:absolute;mso-position-horizontal-relative:page;mso-position-vertical:absolute;mso-position-vertical-relative:text;v-text-anchor:top" coordsize="4829175,1270" o:gfxdata="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" path="m,l4829175,e" filled="f" strokecolor="#0946eb" strokeweight="2.25pt">
-                <v:path arrowok="t"/>
-                <w10:wrap anchorx="page"/>
-              </v:shape>
-            </w:pict>
-          </mc:Fallback>
-        </mc:AlternateContent>
-      </w:r>
-      <w:r>
-        <w:rPr>
-          <w:color w:val="0E4AEB"/>
-          <w:sz w:val="16"/>
-        </w:rPr>
-        <w:t>Kyle</w:t>
-      </w:r>
-      <w:r>
-        <w:rPr>
-          <w:color w:val="0E4AEB"/>
-          <w:spacing w:val="-6"/>
-          <w:sz w:val="16"/>
-        </w:rPr>
-        <w:t xml:space="preserve"> </w:t>
-      </w:r>
-      <w:r>
-        <w:rPr>
-          <w:color w:val="0E4AEB"/>
-          <w:sz w:val="16"/>
-        </w:rPr>
-        <w:t>Zawada.</w:t>
-      </w:r>
-      <w:r>
-        <w:rPr>
-          <w:color w:val="0E4AEB"/>
-          <w:spacing w:val="-4"/>
-          <w:sz w:val="16"/>
-        </w:rPr>
-        <w:t xml:space="preserve"> </w:t>
-      </w:r>
-      <w:r>
-        <w:rPr>
-          <w:color w:val="0E4AEB"/>
-          <w:sz w:val="16"/>
-        </w:rPr>
-        <w:t>STDS</w:t>
-      </w:r>
-      <w:r>
-        <w:rPr>
-          <w:color w:val="0E4AEB"/>
-          <w:spacing w:val="-4"/>
-          <w:sz w:val="16"/>
-        </w:rPr>
-        <w:t xml:space="preserve"> 2022</w:t>
-      </w:r>
-      <w:r>
-        <w:rPr>
-          <w:color w:val="0E4AEB"/>
-          <w:sz w:val="16"/>
-        </w:rPr>
-        <w:tab/>
-      </w:r>
-      <w:r>
-        <w:rPr>
-          <w:color w:val="0E4AEB"/>
-          <w:spacing w:val="-10"/>
-          <w:sz w:val="18"/>
-        </w:rPr>
-        <w:t>3</w:t>
-      </w:r>
-    </w:p>
-    <w:p>
-      <w:pPr>
-        <w:rPr>
-          <w:sz w:val="18"/>
-        </w:rPr>
-        <w:sectPr>
-          <w:pgSz w:w="11910" w:h="16840"/>
-          <w:pgMar w:top="1440" w:right="1440" w:bottom="1440" w:left="1440" w:header="720" w:footer="720" w:gutter="0"/>
-          <w:cols w:space="720"/>
-          <w:docGrid w:linePitch="299"/>
-        </w:sectPr>
-      </w:pPr>
-    </w:p>
-    <w:p>
-      <w:pPr>
-        <w:pStyle w:val="BodyText"/>
+        <w:ind w:left="0"/>
         <w:rPr>
           <w:sz w:val="96"/>
         </w:rPr>
@@ -16038,6 +15640,25 @@
           <mc:Fallback>
             <w:pict>
               <v:group w14:anchorId="09AAF1E3" id="Group 41" o:spid="_x0000_s1030" style="width:342.15pt;height:253pt;mso-position-horizontal-relative:char;mso-position-vertical-relative:line" coordsize="43453,32131" o:gfxdata="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">
+                <v:shapetype id="_x0000_t75" coordsize="21600,21600" o:spt="75" o:preferrelative="t" path="m@4@5l@4@11@9@11@9@5xe" filled="f" stroked="f">
+                  <v:stroke joinstyle="miter"/>
+                  <v:formulas>
+                    <v:f eqn="if lineDrawn pixelLineWidth 0"/>
+                    <v:f eqn="sum @0 1 0"/>
+                    <v:f eqn="sum 0 0 @1"/>
+                    <v:f eqn="prod @2 1 2"/>
+                    <v:f eqn="prod @3 21600 pixelWidth"/>
+                    <v:f eqn="prod @3 21600 pixelHeight"/>
+                    <v:f eqn="sum @0 0 1"/>
+                    <v:f eqn="prod @6 1 2"/>
+                    <v:f eqn="prod @7 21600 pixelWidth"/>
+                    <v:f eqn="sum @8 21600 0"/>
+                    <v:f eqn="prod @7 21600 pixelHeight"/>
+                    <v:f eqn="sum @10 21600 0"/>
+                  </v:formulas>
+                  <v:path o:extrusionok="f" gradientshapeok="t" o:connecttype="rect"/>
+                  <o:lock v:ext="edit" aspectratio="t"/>
+                </v:shapetype>
                 <v:shape id="Image 42" o:spid="_x0000_s1031" type="#_x0000_t75" style="position:absolute;width:43452;height:32128;visibility:visible;mso-wrap-style:square" o:gfxdata="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">
                   <v:imagedata r:id="rId26" o:title=""/>
                 </v:shape>
@@ -21040,45 +20661,7 @@
                               <w:color w:val="0E4AEB"/>
                               <w:sz w:val="16"/>
                             </w:rPr>
-                            <w:t>Kyle</w:t>
-                          </w:r>
-                          <w:r>
-                            <w:rPr>
-                              <w:color w:val="0E4AEB"/>
-                              <w:spacing w:val="-6"/>
-                              <w:sz w:val="16"/>
-                            </w:rPr>
-                            <w:t xml:space="preserve"> </w:t>
-                          </w:r>
-                          <w:r>
-                            <w:rPr>
-                              <w:color w:val="0E4AEB"/>
-                              <w:sz w:val="16"/>
-                            </w:rPr>
-                            <w:t>Zawada.</w:t>
-                          </w:r>
-                          <w:r>
-                            <w:rPr>
-                              <w:color w:val="0E4AEB"/>
-                              <w:spacing w:val="-4"/>
-                              <w:sz w:val="16"/>
-                            </w:rPr>
-                            <w:t xml:space="preserve"> </w:t>
-                          </w:r>
-                          <w:r>
-                            <w:rPr>
-                              <w:color w:val="0E4AEB"/>
-                              <w:sz w:val="16"/>
-                            </w:rPr>
-                            <w:t>STDS</w:t>
-                          </w:r>
-                          <w:r>
-                            <w:rPr>
-                              <w:color w:val="0E4AEB"/>
-                              <w:spacing w:val="-4"/>
-                              <w:sz w:val="16"/>
-                            </w:rPr>
-                            <w:t xml:space="preserve"> 2022</w:t>
+                            <w:t>Camilo Uribe, 2024</w:t>
                           </w:r>
                         </w:p>
                       </w:txbxContent>
@@ -21110,45 +20693,7 @@
                         <w:color w:val="0E4AEB"/>
                         <w:sz w:val="16"/>
                       </w:rPr>
-                      <w:t>Kyle</w:t>
-                    </w:r>
-                    <w:r>
-                      <w:rPr>
-                        <w:color w:val="0E4AEB"/>
-                        <w:spacing w:val="-6"/>
-                        <w:sz w:val="16"/>
-                      </w:rPr>
-                      <w:t xml:space="preserve"> </w:t>
-                    </w:r>
-                    <w:r>
-                      <w:rPr>
-                        <w:color w:val="0E4AEB"/>
-                        <w:sz w:val="16"/>
-                      </w:rPr>
-                      <w:t>Zawada.</w:t>
-                    </w:r>
-                    <w:r>
-                      <w:rPr>
-                        <w:color w:val="0E4AEB"/>
-                        <w:spacing w:val="-4"/>
-                        <w:sz w:val="16"/>
-                      </w:rPr>
-                      <w:t xml:space="preserve"> </w:t>
-                    </w:r>
-                    <w:r>
-                      <w:rPr>
-                        <w:color w:val="0E4AEB"/>
-                        <w:sz w:val="16"/>
-                      </w:rPr>
-                      <w:t>STDS</w:t>
-                    </w:r>
-                    <w:r>
-                      <w:rPr>
-                        <w:color w:val="0E4AEB"/>
-                        <w:spacing w:val="-4"/>
-                        <w:sz w:val="16"/>
-                      </w:rPr>
-                      <w:t xml:space="preserve"> 2022</w:t>
+                      <w:t>Camilo Uribe, 2024</w:t>
                     </w:r>
                   </w:p>
                 </w:txbxContent>
@@ -21158,6 +20703,12 @@
           </w:pict>
         </mc:Fallback>
       </mc:AlternateContent>
+    </w:r>
+    <w:r>
+      <w:rPr>
+        <w:sz w:val="20"/>
+      </w:rPr>
+      <w:t>C</w:t>
     </w:r>
   </w:p>
 </w:ftr>
@@ -24634,7 +24185,6 @@
     <w:rsid w:val="000F5038"/>
     <w:pPr>
       <w:spacing w:line="360" w:lineRule="auto"/>
-      <w:jc w:val="both"/>
       <w:outlineLvl w:val="1"/>
     </w:pPr>
     <w:rPr>
@@ -24694,6 +24244,7 @@
   <w:style w:type="character" w:default="1" w:styleId="DefaultParagraphFont">
     <w:name w:val="Default Paragraph Font"/>
     <w:uiPriority w:val="1"/>
+    <w:semiHidden/>
     <w:unhideWhenUsed/>
   </w:style>
   <w:style w:type="table" w:default="1" w:styleId="TableNormal">
@@ -24783,10 +24334,11 @@
     <w:basedOn w:val="Normal"/>
     <w:uiPriority w:val="1"/>
     <w:qFormat/>
-    <w:rsid w:val="000F5038"/>
+    <w:rsid w:val="00056A76"/>
     <w:pPr>
       <w:spacing w:before="139"/>
       <w:ind w:left="720" w:right="1136"/>
+      <w:jc w:val="both"/>
     </w:pPr>
     <w:rPr>
       <w:sz w:val="24"/>
@@ -24953,6 +24505,54 @@
       <w:rFonts w:asciiTheme="minorHAnsi" w:hAnsiTheme="minorHAnsi" w:cstheme="minorHAnsi"/>
       <w:sz w:val="20"/>
       <w:szCs w:val="20"/>
+    </w:rPr>
+  </w:style>
+  <w:style w:type="paragraph" w:styleId="Header">
+    <w:name w:val="header"/>
+    <w:basedOn w:val="Normal"/>
+    <w:link w:val="HeaderChar"/>
+    <w:uiPriority w:val="99"/>
+    <w:unhideWhenUsed/>
+    <w:rsid w:val="00056A76"/>
+    <w:pPr>
+      <w:tabs>
+        <w:tab w:val="center" w:pos="4680"/>
+        <w:tab w:val="right" w:pos="9360"/>
+      </w:tabs>
+    </w:pPr>
+  </w:style>
+  <w:style w:type="character" w:customStyle="1" w:styleId="HeaderChar">
+    <w:name w:val="Header Char"/>
+    <w:basedOn w:val="DefaultParagraphFont"/>
+    <w:link w:val="Header"/>
+    <w:uiPriority w:val="99"/>
+    <w:rsid w:val="00056A76"/>
+    <w:rPr>
+      <w:rFonts w:ascii="Arial MT" w:eastAsia="Arial MT" w:hAnsi="Arial MT" w:cs="Arial MT"/>
+    </w:rPr>
+  </w:style>
+  <w:style w:type="paragraph" w:styleId="Footer">
+    <w:name w:val="footer"/>
+    <w:basedOn w:val="Normal"/>
+    <w:link w:val="FooterChar"/>
+    <w:uiPriority w:val="99"/>
+    <w:unhideWhenUsed/>
+    <w:rsid w:val="00056A76"/>
+    <w:pPr>
+      <w:tabs>
+        <w:tab w:val="center" w:pos="4680"/>
+        <w:tab w:val="right" w:pos="9360"/>
+      </w:tabs>
+    </w:pPr>
+  </w:style>
+  <w:style w:type="character" w:customStyle="1" w:styleId="FooterChar">
+    <w:name w:val="Footer Char"/>
+    <w:basedOn w:val="DefaultParagraphFont"/>
+    <w:link w:val="Footer"/>
+    <w:uiPriority w:val="99"/>
+    <w:rsid w:val="00056A76"/>
+    <w:rPr>
+      <w:rFonts w:ascii="Arial MT" w:eastAsia="Arial MT" w:hAnsi="Arial MT" w:cs="Arial MT"/>
     </w:rPr>
   </w:style>
 </w:styles>

</xml_diff>

<commit_message>
last changes to repo in word doc
</commit_message>
<xml_diff>
--- a/Assesments/Assesment 1/CamiloUribe_Assesment1_8Sept24.docx
+++ b/Assesments/Assesment 1/CamiloUribe_Assesment1_8Sept24.docx
@@ -4893,14 +4893,12 @@
         <w:t xml:space="preserve"> </w:t>
       </w:r>
       <w:r>
-        <w:t>statement</w:t>
+        <w:t>s</w:t>
+      </w:r>
+      <w:r>
+        <w:t>tatement</w:t>
       </w:r>
       <w:bookmarkEnd w:id="5"/>
-    </w:p>
-    <w:p>
-      <w:pPr>
-        <w:pStyle w:val="Heading3"/>
-      </w:pPr>
     </w:p>
     <w:p>
       <w:pPr>
@@ -5016,15 +5014,7 @@
         <w:pStyle w:val="BodyText"/>
       </w:pPr>
       <w:r>
-        <w:t xml:space="preserve">Become more specific with each paragraph, before </w:t>
-      </w:r>
-      <w:proofErr w:type="spellStart"/>
-      <w:r>
-        <w:t>dialling</w:t>
-      </w:r>
-      <w:proofErr w:type="spellEnd"/>
-      <w:r>
-        <w:t xml:space="preserve"> into information that is very specific to your research questions and aim.</w:t>
+        <w:t>Become more specific with each paragraph, before dialing into information that is very specific to your research questions and aim.</w:t>
       </w:r>
     </w:p>
     <w:p>
@@ -5801,6 +5791,7 @@
         <w:t xml:space="preserve"> </w:t>
       </w:r>
       <w:r>
+        <w:lastRenderedPageBreak/>
         <w:t>could</w:t>
       </w:r>
       <w:r>

</xml_diff>